<commit_message>
Actualizacion fina de archivos
</commit_message>
<xml_diff>
--- a/Entregables/Simulacion_Delgado_ Torres.docx
+++ b/Entregables/Simulacion_Delgado_ Torres.docx
@@ -727,14 +727,27 @@
                             <w:r>
                               <w:t xml:space="preserve">Ilustración </w:t>
                             </w:r>
-                            <w:fldSimple w:instr=" SEQ Ilustración \* ARABIC ">
-                              <w:r>
-                                <w:rPr>
-                                  <w:noProof/>
-                                </w:rPr>
-                                <w:t>1</w:t>
-                              </w:r>
-                            </w:fldSimple>
+                            <w:r>
+                              <w:fldChar w:fldCharType="begin"/>
+                            </w:r>
+                            <w:r>
+                              <w:instrText xml:space="preserve"> SEQ Ilustración \* ARABIC </w:instrText>
+                            </w:r>
+                            <w:r>
+                              <w:fldChar w:fldCharType="separate"/>
+                            </w:r>
+                            <w:r>
+                              <w:rPr>
+                                <w:noProof/>
+                              </w:rPr>
+                              <w:t>1</w:t>
+                            </w:r>
+                            <w:r>
+                              <w:rPr>
+                                <w:noProof/>
+                              </w:rPr>
+                              <w:fldChar w:fldCharType="end"/>
+                            </w:r>
                             <w:r>
                               <w:t xml:space="preserve"> Detección de Mascarilla resultado Sin mascarilla</w:t>
                             </w:r>
@@ -775,14 +788,27 @@
                       <w:r>
                         <w:t xml:space="preserve">Ilustración </w:t>
                       </w:r>
-                      <w:fldSimple w:instr=" SEQ Ilustración \* ARABIC ">
-                        <w:r>
-                          <w:rPr>
-                            <w:noProof/>
-                          </w:rPr>
-                          <w:t>1</w:t>
-                        </w:r>
-                      </w:fldSimple>
+                      <w:r>
+                        <w:fldChar w:fldCharType="begin"/>
+                      </w:r>
+                      <w:r>
+                        <w:instrText xml:space="preserve"> SEQ Ilustración \* ARABIC </w:instrText>
+                      </w:r>
+                      <w:r>
+                        <w:fldChar w:fldCharType="separate"/>
+                      </w:r>
+                      <w:r>
+                        <w:rPr>
+                          <w:noProof/>
+                        </w:rPr>
+                        <w:t>1</w:t>
+                      </w:r>
+                      <w:r>
+                        <w:rPr>
+                          <w:noProof/>
+                        </w:rPr>
+                        <w:fldChar w:fldCharType="end"/>
+                      </w:r>
                       <w:r>
                         <w:t xml:space="preserve"> Detección de Mascarilla resultado Sin mascarilla</w:t>
                       </w:r>
@@ -893,6 +919,125 @@
     <w:p>
       <w:r>
         <w:rPr>
+          <w:noProof/>
+        </w:rPr>
+        <mc:AlternateContent>
+          <mc:Choice Requires="wps">
+            <w:drawing>
+              <wp:anchor distT="0" distB="0" distL="114300" distR="114300" simplePos="0" relativeHeight="251663360" behindDoc="1" locked="0" layoutInCell="1" allowOverlap="1" wp14:anchorId="01846A79" wp14:editId="7A16CEEA">
+                <wp:simplePos x="0" y="0"/>
+                <wp:positionH relativeFrom="column">
+                  <wp:posOffset>1091565</wp:posOffset>
+                </wp:positionH>
+                <wp:positionV relativeFrom="paragraph">
+                  <wp:posOffset>3726815</wp:posOffset>
+                </wp:positionV>
+                <wp:extent cx="3709670" cy="635"/>
+                <wp:effectExtent l="0" t="0" r="0" b="0"/>
+                <wp:wrapNone/>
+                <wp:docPr id="5" name="Text Box 5"/>
+                <wp:cNvGraphicFramePr/>
+                <a:graphic xmlns:a="http://schemas.openxmlformats.org/drawingml/2006/main">
+                  <a:graphicData uri="http://schemas.microsoft.com/office/word/2010/wordprocessingShape">
+                    <wps:wsp>
+                      <wps:cNvSpPr txBox="1"/>
+                      <wps:spPr>
+                        <a:xfrm>
+                          <a:off x="0" y="0"/>
+                          <a:ext cx="3709670" cy="635"/>
+                        </a:xfrm>
+                        <a:prstGeom prst="rect">
+                          <a:avLst/>
+                        </a:prstGeom>
+                        <a:solidFill>
+                          <a:prstClr val="white"/>
+                        </a:solidFill>
+                        <a:ln>
+                          <a:noFill/>
+                        </a:ln>
+                      </wps:spPr>
+                      <wps:txbx>
+                        <w:txbxContent>
+                          <w:p>
+                            <w:pPr>
+                              <w:pStyle w:val="Caption"/>
+                              <w:rPr>
+                                <w:b/>
+                                <w:bCs/>
+                                <w:noProof/>
+                                <w:sz w:val="28"/>
+                                <w:szCs w:val="28"/>
+                              </w:rPr>
+                            </w:pPr>
+                            <w:r>
+                              <w:t xml:space="preserve">Ilustración </w:t>
+                            </w:r>
+                            <w:fldSimple w:instr=" SEQ Ilustración \* ARABIC ">
+                              <w:r>
+                                <w:rPr>
+                                  <w:noProof/>
+                                </w:rPr>
+                                <w:t>2</w:t>
+                              </w:r>
+                            </w:fldSimple>
+                            <w:r>
+                              <w:t xml:space="preserve"> Prueba de funcionamiento 1 Sin mascarilla</w:t>
+                            </w:r>
+                          </w:p>
+                        </w:txbxContent>
+                      </wps:txbx>
+                      <wps:bodyPr rot="0" spcFirstLastPara="0" vertOverflow="overflow" horzOverflow="overflow" vert="horz" wrap="square" lIns="0" tIns="0" rIns="0" bIns="0" numCol="1" spcCol="0" rtlCol="0" fromWordArt="0" anchor="t" anchorCtr="0" forceAA="0" compatLnSpc="1">
+                        <a:prstTxWarp prst="textNoShape">
+                          <a:avLst/>
+                        </a:prstTxWarp>
+                        <a:spAutoFit/>
+                      </wps:bodyPr>
+                    </wps:wsp>
+                  </a:graphicData>
+                </a:graphic>
+              </wp:anchor>
+            </w:drawing>
+          </mc:Choice>
+          <mc:Fallback>
+            <w:pict>
+              <v:shape w14:anchorId="01846A79" id="Text Box 5" o:spid="_x0000_s1027" type="#_x0000_t202" style="position:absolute;margin-left:85.95pt;margin-top:293.45pt;width:292.1pt;height:.05pt;z-index:-251653120;visibility:visible;mso-wrap-style:square;mso-wrap-distance-left:9pt;mso-wrap-distance-top:0;mso-wrap-distance-right:9pt;mso-wrap-distance-bottom:0;mso-position-horizontal:absolute;mso-position-horizontal-relative:text;mso-position-vertical:absolute;mso-position-vertical-relative:text;v-text-anchor:top" o:gfxdata="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" stroked="f">
+                <v:textbox style="mso-fit-shape-to-text:t" inset="0,0,0,0">
+                  <w:txbxContent>
+                    <w:p>
+                      <w:pPr>
+                        <w:pStyle w:val="Caption"/>
+                        <w:rPr>
+                          <w:b/>
+                          <w:bCs/>
+                          <w:noProof/>
+                          <w:sz w:val="28"/>
+                          <w:szCs w:val="28"/>
+                        </w:rPr>
+                      </w:pPr>
+                      <w:r>
+                        <w:t xml:space="preserve">Ilustración </w:t>
+                      </w:r>
+                      <w:fldSimple w:instr=" SEQ Ilustración \* ARABIC ">
+                        <w:r>
+                          <w:rPr>
+                            <w:noProof/>
+                          </w:rPr>
+                          <w:t>2</w:t>
+                        </w:r>
+                      </w:fldSimple>
+                      <w:r>
+                        <w:t xml:space="preserve"> Prueba de funcionamiento 1 Sin mascarilla</w:t>
+                      </w:r>
+                    </w:p>
+                  </w:txbxContent>
+                </v:textbox>
+              </v:shape>
+            </w:pict>
+          </mc:Fallback>
+        </mc:AlternateContent>
+      </w:r>
+      <w:r>
+        <w:rPr>
           <w:b/>
           <w:bCs/>
           <w:noProof/>
@@ -994,35 +1139,71 @@
     <w:p/>
     <w:p>
       <w:pPr>
+        <w:jc w:val="both"/>
+        <w:rPr>
+          <w:rFonts w:ascii="Times New Roman" w:hAnsi="Times New Roman" w:cs="Times New Roman"/>
+          <w:sz w:val="24"/>
+          <w:szCs w:val="24"/>
+        </w:rPr>
+      </w:pPr>
+      <w:r>
+        <w:rPr>
+          <w:rFonts w:ascii="Times New Roman" w:hAnsi="Times New Roman" w:cs="Times New Roman"/>
+          <w:sz w:val="24"/>
+          <w:szCs w:val="24"/>
+        </w:rPr>
+        <w:lastRenderedPageBreak/>
+        <w:t>Como se puede ver en la siguiente imagen el sistema  detecta que la persona tiene mascarill</w:t>
+      </w:r>
+      <w:r>
+        <w:rPr>
+          <w:rFonts w:ascii="Times New Roman" w:hAnsi="Times New Roman" w:cs="Times New Roman"/>
+          <w:sz w:val="24"/>
+          <w:szCs w:val="24"/>
+        </w:rPr>
+        <w:t xml:space="preserve">a, se crea un cuadrado que sectoriza el rostro y a partir de ahí realiza una inferencia, y sobrepone la palabra </w:t>
+      </w:r>
+      <w:r>
+        <w:rPr>
+          <w:rFonts w:ascii="Times New Roman" w:hAnsi="Times New Roman" w:cs="Times New Roman"/>
+          <w:sz w:val="24"/>
+          <w:szCs w:val="24"/>
+        </w:rPr>
+        <w:t>con</w:t>
+      </w:r>
+      <w:r>
+        <w:rPr>
+          <w:rFonts w:ascii="Times New Roman" w:hAnsi="Times New Roman" w:cs="Times New Roman"/>
+          <w:sz w:val="24"/>
+          <w:szCs w:val="24"/>
+        </w:rPr>
+        <w:t xml:space="preserve"> mascarilla donde a su vez este indicativo  toma acción en el servomotor según sea el caso y en este caso,  el motor y el led se </w:t>
+      </w:r>
+      <w:r>
+        <w:rPr>
+          <w:rFonts w:ascii="Times New Roman" w:hAnsi="Times New Roman" w:cs="Times New Roman"/>
+          <w:sz w:val="24"/>
+          <w:szCs w:val="24"/>
+        </w:rPr>
+        <w:t xml:space="preserve">encienden para abrir las puertas del centro comercial. </w:t>
+      </w:r>
+    </w:p>
+    <w:p>
+      <w:pPr>
+        <w:keepNext/>
         <w:tabs>
           <w:tab w:val="left" w:pos="3260"/>
         </w:tabs>
         <w:jc w:val="center"/>
       </w:pPr>
-    </w:p>
-    <w:p>
-      <w:pPr>
-        <w:tabs>
-          <w:tab w:val="left" w:pos="3260"/>
-        </w:tabs>
-        <w:jc w:val="center"/>
-      </w:pPr>
-    </w:p>
-    <w:p>
-      <w:pPr>
-        <w:tabs>
-          <w:tab w:val="left" w:pos="3260"/>
-        </w:tabs>
-        <w:jc w:val="center"/>
-      </w:pPr>
       <w:r>
         <w:rPr>
           <w:noProof/>
         </w:rPr>
         <w:drawing>
-          <wp:inline distT="0" distB="0" distL="0" distR="0" wp14:anchorId="61FEB7A6" wp14:editId="411FA553">
-            <wp:extent cx="4394200" cy="3526626"/>
-            <wp:effectExtent l="19050" t="19050" r="25400" b="17145"/>
+          <wp:inline distT="0" distB="0" distL="0" distR="0" wp14:anchorId="61FEB7A6" wp14:editId="21A42312">
+            <wp:extent cx="4193588" cy="3365622"/>
+            <wp:effectExtent l="19050" t="19050" r="16510" b="25400"/>
             <wp:docPr id="2" name="Picture 2"/>
             <wp:cNvGraphicFramePr>
               <a:graphicFrameLocks xmlns:a="http://schemas.openxmlformats.org/drawingml/2006/main" noChangeAspect="1"/>
@@ -1043,7 +1224,7 @@
                   <pic:spPr>
                     <a:xfrm>
                       <a:off x="0" y="0"/>
-                      <a:ext cx="4414774" cy="3543138"/>
+                      <a:ext cx="4215097" cy="3382885"/>
                     </a:xfrm>
                     <a:prstGeom prst="rect">
                       <a:avLst/>
@@ -1063,22 +1244,27 @@
     </w:p>
     <w:p>
       <w:pPr>
-        <w:tabs>
-          <w:tab w:val="left" w:pos="3260"/>
-        </w:tabs>
-        <w:jc w:val="center"/>
-      </w:pPr>
-    </w:p>
-    <w:p>
-      <w:pPr>
-        <w:tabs>
-          <w:tab w:val="left" w:pos="3260"/>
-        </w:tabs>
-        <w:jc w:val="center"/>
-      </w:pPr>
-    </w:p>
-    <w:p>
-      <w:pPr>
+        <w:pStyle w:val="Caption"/>
+        <w:jc w:val="center"/>
+      </w:pPr>
+      <w:r>
+        <w:t xml:space="preserve">Ilustración </w:t>
+      </w:r>
+      <w:fldSimple w:instr=" SEQ Ilustración \* ARABIC ">
+        <w:r>
+          <w:rPr>
+            <w:noProof/>
+          </w:rPr>
+          <w:t>3</w:t>
+        </w:r>
+      </w:fldSimple>
+      <w:r>
+        <w:t xml:space="preserve"> Prueba de funcionamiento Con mascarilla</w:t>
+      </w:r>
+    </w:p>
+    <w:p>
+      <w:pPr>
+        <w:keepNext/>
         <w:jc w:val="center"/>
       </w:pPr>
       <w:r>
@@ -1086,9 +1272,9 @@
           <w:noProof/>
         </w:rPr>
         <w:drawing>
-          <wp:inline distT="0" distB="0" distL="0" distR="0" wp14:anchorId="3E8FF26A" wp14:editId="274467E0">
-            <wp:extent cx="3340779" cy="4435892"/>
-            <wp:effectExtent l="24130" t="13970" r="17145" b="17145"/>
+          <wp:inline distT="0" distB="0" distL="0" distR="0" wp14:anchorId="3E8FF26A" wp14:editId="5AAAF3F8">
+            <wp:extent cx="3060835" cy="4064182"/>
+            <wp:effectExtent l="12700" t="25400" r="19050" b="19050"/>
             <wp:docPr id="4" name="Picture 4"/>
             <wp:cNvGraphicFramePr>
               <a:graphicFrameLocks xmlns:a="http://schemas.openxmlformats.org/drawingml/2006/main" noChangeAspect="1"/>
@@ -1109,7 +1295,7 @@
                   <pic:spPr>
                     <a:xfrm rot="16200000">
                       <a:off x="0" y="0"/>
-                      <a:ext cx="3418233" cy="4538736"/>
+                      <a:ext cx="3134351" cy="4161796"/>
                     </a:xfrm>
                     <a:prstGeom prst="rect">
                       <a:avLst/>
@@ -1127,23 +1313,74 @@
         </w:drawing>
       </w:r>
     </w:p>
+    <w:p>
+      <w:pPr>
+        <w:pStyle w:val="Caption"/>
+        <w:jc w:val="center"/>
+      </w:pPr>
+      <w:r>
+        <w:t xml:space="preserve">Ilustración </w:t>
+      </w:r>
+      <w:fldSimple w:instr=" SEQ Ilustración \* ARABIC ">
+        <w:r>
+          <w:rPr>
+            <w:noProof/>
+          </w:rPr>
+          <w:t>4</w:t>
+        </w:r>
+      </w:fldSimple>
+      <w:r>
+        <w:t xml:space="preserve"> Prueba de funcionamiento encendido de motor y Led</w:t>
+      </w:r>
+    </w:p>
     <w:p/>
     <w:p>
       <w:pPr>
-        <w:jc w:val="right"/>
-      </w:pPr>
-    </w:p>
-    <w:p>
-      <w:pPr>
-        <w:jc w:val="right"/>
-      </w:pPr>
-      <w:r>
+        <w:jc w:val="center"/>
+      </w:pPr>
+    </w:p>
+    <w:p>
+      <w:pPr>
+        <w:jc w:val="center"/>
+        <w:rPr>
+          <w:b/>
+          <w:bCs/>
+        </w:rPr>
+      </w:pPr>
+      <w:r>
+        <w:rPr>
+          <w:b/>
+          <w:bCs/>
+        </w:rPr>
         <w:lastRenderedPageBreak/>
-        <w:t>Errores en el funcionamiento</w:t>
-      </w:r>
-    </w:p>
-    <w:p>
-      <w:pPr>
+        <w:t>Error</w:t>
+      </w:r>
+      <w:r>
+        <w:rPr>
+          <w:b/>
+          <w:bCs/>
+        </w:rPr>
+        <w:t xml:space="preserve"> de </w:t>
+      </w:r>
+      <w:r>
+        <w:rPr>
+          <w:b/>
+          <w:bCs/>
+        </w:rPr>
+        <w:t>funcionamiento</w:t>
+      </w:r>
+    </w:p>
+    <w:p>
+      <w:pPr>
+        <w:jc w:val="center"/>
+      </w:pPr>
+      <w:r>
+        <w:t xml:space="preserve">Existe  un porcentaje mínimo de error al momento de discretizar el resultado, esto debido a condiciones de luz, Angulo de la cara y demás, esto se puede mejorar añadiendo mas datos de entrenamiento. </w:t>
+      </w:r>
+    </w:p>
+    <w:p>
+      <w:pPr>
+        <w:keepNext/>
         <w:jc w:val="center"/>
       </w:pPr>
       <w:r>
@@ -1151,9 +1388,9 @@
           <w:noProof/>
         </w:rPr>
         <w:drawing>
-          <wp:inline distT="0" distB="0" distL="0" distR="0" wp14:anchorId="00178E20" wp14:editId="646827FD">
+          <wp:inline distT="0" distB="0" distL="0" distR="0" wp14:anchorId="00178E20" wp14:editId="339D452A">
             <wp:extent cx="4060190" cy="3214635"/>
-            <wp:effectExtent l="0" t="0" r="0" b="5080"/>
+            <wp:effectExtent l="19050" t="19050" r="16510" b="24130"/>
             <wp:docPr id="6" name="Picture 6"/>
             <wp:cNvGraphicFramePr>
               <a:graphicFrameLocks xmlns:a="http://schemas.openxmlformats.org/drawingml/2006/main" noChangeAspect="1"/>
@@ -1179,12 +1416,37 @@
                     <a:prstGeom prst="rect">
                       <a:avLst/>
                     </a:prstGeom>
+                    <a:ln w="12700">
+                      <a:solidFill>
+                        <a:schemeClr val="tx1"/>
+                      </a:solidFill>
+                    </a:ln>
                   </pic:spPr>
                 </pic:pic>
               </a:graphicData>
             </a:graphic>
           </wp:inline>
         </w:drawing>
+      </w:r>
+    </w:p>
+    <w:p>
+      <w:pPr>
+        <w:pStyle w:val="Caption"/>
+        <w:jc w:val="center"/>
+      </w:pPr>
+      <w:r>
+        <w:t xml:space="preserve">Ilustración </w:t>
+      </w:r>
+      <w:fldSimple w:instr=" SEQ Ilustración \* ARABIC ">
+        <w:r>
+          <w:rPr>
+            <w:noProof/>
+          </w:rPr>
+          <w:t>5</w:t>
+        </w:r>
+      </w:fldSimple>
+      <w:r>
+        <w:t xml:space="preserve"> Errores mínimos de funcionamiento</w:t>
       </w:r>
     </w:p>
     <w:sectPr>
@@ -2184,21 +2446,10 @@
 </file>
 
 <file path=customXml/item1.xml><?xml version="1.0" encoding="utf-8"?>
-<p:properties xmlns:p="http://schemas.microsoft.com/office/2006/metadata/properties" xmlns:xsi="http://www.w3.org/2001/XMLSchema-instance" xmlns:pc="http://schemas.microsoft.com/office/infopath/2007/PartnerControls">
-  <documentManagement/>
-</p:properties>
+<b:Sources xmlns:b="http://schemas.openxmlformats.org/officeDocument/2006/bibliography" xmlns="http://schemas.openxmlformats.org/officeDocument/2006/bibliography" SelectedStyle="\IEEE2006OfficeOnline.xsl" StyleName="IEEE" Version="2006"/>
 </file>
 
 <file path=customXml/item2.xml><?xml version="1.0" encoding="utf-8"?>
-<?mso-contentType ?>
-<FormTemplates xmlns="http://schemas.microsoft.com/sharepoint/v3/contenttype/forms">
-  <Display>DocumentLibraryForm</Display>
-  <Edit>DocumentLibraryForm</Edit>
-  <New>DocumentLibraryForm</New>
-</FormTemplates>
-</file>
-
-<file path=customXml/item3.xml><?xml version="1.0" encoding="utf-8"?>
 <ct:contentTypeSchema xmlns:ct="http://schemas.microsoft.com/office/2006/metadata/contentType" xmlns:ma="http://schemas.microsoft.com/office/2006/metadata/properties/metaAttributes" ct:_="" ma:_="" ma:contentTypeName="Documento" ma:contentTypeID="0x010100E8F83B426686174C9AB424AA68A28682" ma:contentTypeVersion="13" ma:contentTypeDescription="Crear nuevo documento." ma:contentTypeScope="" ma:versionID="e518bc6e7d36f219d31964e0245d97a1">
   <xsd:schema xmlns:xsd="http://www.w3.org/2001/XMLSchema" xmlns:xs="http://www.w3.org/2001/XMLSchema" xmlns:p="http://schemas.microsoft.com/office/2006/metadata/properties" xmlns:ns3="4f250075-91cb-43a8-b2ff-8ebf061e8370" xmlns:ns4="a58c80a1-4341-4e46-b41f-5b8530993738" targetNamespace="http://schemas.microsoft.com/office/2006/metadata/properties" ma:root="true" ma:fieldsID="da2e4ab0dbd2f79aa6df9c0b087d2f0f" ns3:_="" ns4:_="">
     <xsd:import namespace="4f250075-91cb-43a8-b2ff-8ebf061e8370"/>
@@ -2421,36 +2672,30 @@
 </ct:contentTypeSchema>
 </file>
 
+<file path=customXml/item3.xml><?xml version="1.0" encoding="utf-8"?>
+<?mso-contentType ?>
+<FormTemplates xmlns="http://schemas.microsoft.com/sharepoint/v3/contenttype/forms">
+  <Display>DocumentLibraryForm</Display>
+  <Edit>DocumentLibraryForm</Edit>
+  <New>DocumentLibraryForm</New>
+</FormTemplates>
+</file>
+
 <file path=customXml/item4.xml><?xml version="1.0" encoding="utf-8"?>
-<b:Sources xmlns:b="http://schemas.openxmlformats.org/officeDocument/2006/bibliography" xmlns="http://schemas.openxmlformats.org/officeDocument/2006/bibliography" SelectedStyle="\IEEE2006OfficeOnline.xsl" StyleName="IEEE" Version="2006"/>
+<p:properties xmlns:p="http://schemas.microsoft.com/office/2006/metadata/properties" xmlns:xsi="http://www.w3.org/2001/XMLSchema-instance" xmlns:pc="http://schemas.microsoft.com/office/infopath/2007/PartnerControls">
+  <documentManagement/>
+</p:properties>
 </file>
 
 <file path=customXml/itemProps1.xml><?xml version="1.0" encoding="utf-8"?>
-<ds:datastoreItem xmlns:ds="http://schemas.openxmlformats.org/officeDocument/2006/customXml" ds:itemID="{0395D94C-3451-4DC4-BF6A-C009C8502D57}">
+<ds:datastoreItem xmlns:ds="http://schemas.openxmlformats.org/officeDocument/2006/customXml" ds:itemID="{900401AD-D157-4EC1-8324-3E5FFA3885E1}">
   <ds:schemaRefs>
-    <ds:schemaRef ds:uri="http://schemas.microsoft.com/office/2006/documentManagement/types"/>
-    <ds:schemaRef ds:uri="http://schemas.microsoft.com/office/2006/metadata/properties"/>
-    <ds:schemaRef ds:uri="http://schemas.openxmlformats.org/package/2006/metadata/core-properties"/>
-    <ds:schemaRef ds:uri="a58c80a1-4341-4e46-b41f-5b8530993738"/>
-    <ds:schemaRef ds:uri="http://purl.org/dc/terms/"/>
-    <ds:schemaRef ds:uri="http://schemas.microsoft.com/office/infopath/2007/PartnerControls"/>
-    <ds:schemaRef ds:uri="http://www.w3.org/XML/1998/namespace"/>
-    <ds:schemaRef ds:uri="4f250075-91cb-43a8-b2ff-8ebf061e8370"/>
-    <ds:schemaRef ds:uri="http://purl.org/dc/dcmitype/"/>
-    <ds:schemaRef ds:uri="http://purl.org/dc/elements/1.1/"/>
+    <ds:schemaRef ds:uri="http://schemas.openxmlformats.org/officeDocument/2006/bibliography"/>
   </ds:schemaRefs>
 </ds:datastoreItem>
 </file>
 
 <file path=customXml/itemProps2.xml><?xml version="1.0" encoding="utf-8"?>
-<ds:datastoreItem xmlns:ds="http://schemas.openxmlformats.org/officeDocument/2006/customXml" ds:itemID="{F9D1697D-5430-44B5-9C36-C40D95F16E1F}">
-  <ds:schemaRefs>
-    <ds:schemaRef ds:uri="http://schemas.microsoft.com/sharepoint/v3/contenttype/forms"/>
-  </ds:schemaRefs>
-</ds:datastoreItem>
-</file>
-
-<file path=customXml/itemProps3.xml><?xml version="1.0" encoding="utf-8"?>
 <ds:datastoreItem xmlns:ds="http://schemas.openxmlformats.org/officeDocument/2006/customXml" ds:itemID="{7DEC4642-70F2-4FB4-AC60-C9D085F6E95E}">
   <ds:schemaRefs>
     <ds:schemaRef ds:uri="http://schemas.microsoft.com/office/2006/metadata/contentType"/>
@@ -2469,10 +2714,19 @@
 </ds:datastoreItem>
 </file>
 
+<file path=customXml/itemProps3.xml><?xml version="1.0" encoding="utf-8"?>
+<ds:datastoreItem xmlns:ds="http://schemas.openxmlformats.org/officeDocument/2006/customXml" ds:itemID="{F9D1697D-5430-44B5-9C36-C40D95F16E1F}">
+  <ds:schemaRefs>
+    <ds:schemaRef ds:uri="http://schemas.microsoft.com/sharepoint/v3/contenttype/forms"/>
+  </ds:schemaRefs>
+</ds:datastoreItem>
+</file>
+
 <file path=customXml/itemProps4.xml><?xml version="1.0" encoding="utf-8"?>
-<ds:datastoreItem xmlns:ds="http://schemas.openxmlformats.org/officeDocument/2006/customXml" ds:itemID="{900401AD-D157-4EC1-8324-3E5FFA3885E1}">
+<ds:datastoreItem xmlns:ds="http://schemas.openxmlformats.org/officeDocument/2006/customXml" ds:itemID="{0395D94C-3451-4DC4-BF6A-C009C8502D57}">
   <ds:schemaRefs>
-    <ds:schemaRef ds:uri="http://schemas.openxmlformats.org/officeDocument/2006/bibliography"/>
+    <ds:schemaRef ds:uri="http://schemas.microsoft.com/office/2006/metadata/properties"/>
+    <ds:schemaRef ds:uri="http://schemas.microsoft.com/office/infopath/2007/PartnerControls"/>
   </ds:schemaRefs>
 </ds:datastoreItem>
 </file>
</xml_diff>